<commit_message>
Sync of forgotten files and presentation
</commit_message>
<xml_diff>
--- a/Support Files/RASD Files/Word Files/RASD.docx
+++ b/Support Files/RASD Files/Word Files/RASD.docx
@@ -4379,20 +4379,41 @@
     <w:p>
       <w:pPr>
         <w:pStyle w:val="Nessunaspaziatura"/>
+        <w:numPr>
+          <w:ilvl w:val="0"/>
+          <w:numId w:val="4"/>
+        </w:numPr>
         <w:jc w:val="both"/>
       </w:pPr>
-    </w:p>
-    <w:p>
-      <w:pPr>
-        <w:pStyle w:val="Nessunaspaziatura"/>
+      <w:r>
+        <w:t>Allow the administrator to:</w:t>
+      </w:r>
+    </w:p>
+    <w:p>
+      <w:pPr>
+        <w:pStyle w:val="Nessunaspaziatura"/>
+        <w:numPr>
+          <w:ilvl w:val="1"/>
+          <w:numId w:val="4"/>
+        </w:numPr>
         <w:jc w:val="both"/>
       </w:pPr>
-    </w:p>
-    <w:p>
-      <w:pPr>
-        <w:pStyle w:val="Nessunaspaziatura"/>
+      <w:r>
+        <w:t>Manage area’s information</w:t>
+      </w:r>
+    </w:p>
+    <w:p>
+      <w:pPr>
+        <w:pStyle w:val="Nessunaspaziatura"/>
+        <w:numPr>
+          <w:ilvl w:val="1"/>
+          <w:numId w:val="4"/>
+        </w:numPr>
         <w:jc w:val="both"/>
       </w:pPr>
+      <w:r>
+        <w:t>Manage user’s information</w:t>
+      </w:r>
     </w:p>
     <w:p>
       <w:pPr>
@@ -4405,6 +4426,8 @@
         <w:pStyle w:val="Nessunaspaziatura"/>
         <w:jc w:val="both"/>
       </w:pPr>
+      <w:bookmarkStart w:id="6" w:name="_GoBack"/>
+      <w:bookmarkEnd w:id="6"/>
     </w:p>
     <w:p>
       <w:pPr>
@@ -4446,7 +4469,7 @@
           <w:szCs w:val="28"/>
         </w:rPr>
       </w:pPr>
-      <w:bookmarkStart w:id="6" w:name="_Toc436961585"/>
+      <w:bookmarkStart w:id="7" w:name="_Toc436961585"/>
       <w:r>
         <w:rPr>
           <w:b/>
@@ -4457,7 +4480,7 @@
         <w:lastRenderedPageBreak/>
         <w:t>Definitions, Acronyms, Abbreviations</w:t>
       </w:r>
-      <w:bookmarkEnd w:id="6"/>
+      <w:bookmarkEnd w:id="7"/>
     </w:p>
     <w:p>
       <w:pPr>
@@ -5145,7 +5168,7 @@
           <w:szCs w:val="28"/>
         </w:rPr>
       </w:pPr>
-      <w:bookmarkStart w:id="7" w:name="_Toc436961586"/>
+      <w:bookmarkStart w:id="8" w:name="_Toc436961586"/>
       <w:r>
         <w:rPr>
           <w:b/>
@@ -5156,7 +5179,7 @@
         <w:lastRenderedPageBreak/>
         <w:t>References</w:t>
       </w:r>
-      <w:bookmarkEnd w:id="7"/>
+      <w:bookmarkEnd w:id="8"/>
     </w:p>
     <w:p>
       <w:pPr>
@@ -5309,7 +5332,7 @@
           <w:szCs w:val="28"/>
         </w:rPr>
       </w:pPr>
-      <w:bookmarkStart w:id="8" w:name="_Toc436961587"/>
+      <w:bookmarkStart w:id="9" w:name="_Toc436961587"/>
       <w:r>
         <w:rPr>
           <w:b/>
@@ -5319,7 +5342,7 @@
         </w:rPr>
         <w:t>Overview</w:t>
       </w:r>
-      <w:bookmarkEnd w:id="8"/>
+      <w:bookmarkEnd w:id="9"/>
     </w:p>
     <w:p>
       <w:pPr>
@@ -5573,7 +5596,7 @@
           <w:szCs w:val="36"/>
         </w:rPr>
       </w:pPr>
-      <w:bookmarkStart w:id="9" w:name="_Toc436961588"/>
+      <w:bookmarkStart w:id="10" w:name="_Toc436961588"/>
       <w:r>
         <w:rPr>
           <w:b/>
@@ -5583,7 +5606,7 @@
         <w:lastRenderedPageBreak/>
         <w:t>2. Overall Description</w:t>
       </w:r>
-      <w:bookmarkEnd w:id="9"/>
+      <w:bookmarkEnd w:id="10"/>
     </w:p>
     <w:p>
       <w:pPr>
@@ -5619,7 +5642,7 @@
           <w:szCs w:val="28"/>
         </w:rPr>
       </w:pPr>
-      <w:bookmarkStart w:id="10" w:name="_Toc436961589"/>
+      <w:bookmarkStart w:id="11" w:name="_Toc436961589"/>
       <w:r>
         <w:rPr>
           <w:b/>
@@ -5629,7 +5652,7 @@
         </w:rPr>
         <w:t>Product Perspective</w:t>
       </w:r>
-      <w:bookmarkEnd w:id="10"/>
+      <w:bookmarkEnd w:id="11"/>
     </w:p>
     <w:p>
       <w:pPr>
@@ -5685,7 +5708,7 @@
           <w:szCs w:val="28"/>
         </w:rPr>
       </w:pPr>
-      <w:bookmarkStart w:id="11" w:name="_Toc436961590"/>
+      <w:bookmarkStart w:id="12" w:name="_Toc436961590"/>
       <w:r>
         <w:rPr>
           <w:b/>
@@ -5695,7 +5718,7 @@
         </w:rPr>
         <w:t>User Characteristics</w:t>
       </w:r>
-      <w:bookmarkEnd w:id="11"/>
+      <w:bookmarkEnd w:id="12"/>
     </w:p>
     <w:p>
       <w:pPr>
@@ -5728,7 +5751,7 @@
           <w:szCs w:val="28"/>
         </w:rPr>
       </w:pPr>
-      <w:bookmarkStart w:id="12" w:name="_Toc436961591"/>
+      <w:bookmarkStart w:id="13" w:name="_Toc436961591"/>
       <w:r>
         <w:rPr>
           <w:b/>
@@ -5738,7 +5761,7 @@
         </w:rPr>
         <w:t>Constraints</w:t>
       </w:r>
-      <w:bookmarkEnd w:id="12"/>
+      <w:bookmarkEnd w:id="13"/>
     </w:p>
     <w:p>
       <w:pPr>
@@ -5935,7 +5958,7 @@
           <w:szCs w:val="28"/>
         </w:rPr>
       </w:pPr>
-      <w:bookmarkStart w:id="13" w:name="_Toc436961592"/>
+      <w:bookmarkStart w:id="14" w:name="_Toc436961592"/>
       <w:r>
         <w:rPr>
           <w:b/>
@@ -5945,7 +5968,7 @@
         </w:rPr>
         <w:t>Assumptions and Dependencies</w:t>
       </w:r>
-      <w:bookmarkEnd w:id="13"/>
+      <w:bookmarkEnd w:id="14"/>
     </w:p>
     <w:p>
       <w:pPr>
@@ -6437,7 +6460,7 @@
           <w:szCs w:val="28"/>
         </w:rPr>
       </w:pPr>
-      <w:bookmarkStart w:id="14" w:name="_Toc436961593"/>
+      <w:bookmarkStart w:id="15" w:name="_Toc436961593"/>
       <w:r>
         <w:rPr>
           <w:b/>
@@ -6447,7 +6470,7 @@
         </w:rPr>
         <w:t>Future possible implementations</w:t>
       </w:r>
-      <w:bookmarkEnd w:id="14"/>
+      <w:bookmarkEnd w:id="15"/>
     </w:p>
     <w:p>
       <w:pPr>
@@ -6539,37 +6562,45 @@
     <w:p>
       <w:pPr>
         <w:pStyle w:val="Nessunaspaziatura"/>
-      </w:pPr>
-    </w:p>
-    <w:p>
-      <w:pPr>
-        <w:pStyle w:val="Nessunaspaziatura"/>
-      </w:pPr>
-    </w:p>
-    <w:p>
-      <w:pPr>
-        <w:pStyle w:val="Nessunaspaziatura"/>
-      </w:pPr>
-    </w:p>
-    <w:p>
-      <w:pPr>
-        <w:pStyle w:val="Nessunaspaziatura"/>
-      </w:pPr>
-    </w:p>
-    <w:p>
-      <w:pPr>
-        <w:pStyle w:val="Nessunaspaziatura"/>
-      </w:pPr>
-    </w:p>
-    <w:p>
-      <w:pPr>
-        <w:pStyle w:val="Nessunaspaziatura"/>
-      </w:pPr>
-    </w:p>
-    <w:p>
-      <w:pPr>
-        <w:pStyle w:val="Nessunaspaziatura"/>
-      </w:pPr>
+        <w:numPr>
+          <w:ilvl w:val="0"/>
+          <w:numId w:val="39"/>
+        </w:numPr>
+      </w:pPr>
+      <w:r>
+        <w:t>Creation and tuning of a specific</w:t>
+      </w:r>
+      <w:r>
+        <w:t xml:space="preserve"> algorithm for dynamic taxi allocation in a given area in a given hour.</w:t>
+      </w:r>
+    </w:p>
+    <w:p>
+      <w:pPr>
+        <w:pStyle w:val="Nessunaspaziatura"/>
+        <w:numPr>
+          <w:ilvl w:val="1"/>
+          <w:numId w:val="39"/>
+        </w:numPr>
+      </w:pPr>
+      <w:r>
+        <w:t xml:space="preserve">After a year of </w:t>
+      </w:r>
+      <w:proofErr w:type="gramStart"/>
+      <w:r>
+        <w:t>data</w:t>
+      </w:r>
+      <w:proofErr w:type="gramEnd"/>
+      <w:r>
+        <w:t xml:space="preserve"> collection will be possible to analyze the relation between the number of request in a specific hour of a specific day with the hosted events in a given area, the weather type and the day of the week. This analysis </w:t>
+      </w:r>
+      <w:proofErr w:type="gramStart"/>
+      <w:r>
+        <w:t>will be done</w:t>
+      </w:r>
+      <w:proofErr w:type="gramEnd"/>
+      <w:r>
+        <w:t xml:space="preserve"> using data mining algorithm and will help predict the estimated density of request per area, resulting in a better taxi allocation and a decreased waiting time for passenger when a lot of request came from only one area.</w:t>
+      </w:r>
     </w:p>
     <w:p>
       <w:pPr>
@@ -6645,7 +6676,7 @@
           <w:szCs w:val="36"/>
         </w:rPr>
       </w:pPr>
-      <w:bookmarkStart w:id="15" w:name="_Toc436961594"/>
+      <w:bookmarkStart w:id="16" w:name="_Toc436961594"/>
       <w:r>
         <w:rPr>
           <w:b/>
@@ -6655,7 +6686,7 @@
         <w:lastRenderedPageBreak/>
         <w:t>Specific Requirements</w:t>
       </w:r>
-      <w:bookmarkEnd w:id="15"/>
+      <w:bookmarkEnd w:id="16"/>
     </w:p>
     <w:p>
       <w:pPr>
@@ -6677,7 +6708,7 @@
           <w:szCs w:val="28"/>
         </w:rPr>
       </w:pPr>
-      <w:bookmarkStart w:id="16" w:name="_Toc436961595"/>
+      <w:bookmarkStart w:id="17" w:name="_Toc436961595"/>
       <w:r>
         <w:rPr>
           <w:b/>
@@ -6687,7 +6718,7 @@
         </w:rPr>
         <w:t>External Interface Requirements</w:t>
       </w:r>
-      <w:bookmarkEnd w:id="16"/>
+      <w:bookmarkEnd w:id="17"/>
     </w:p>
     <w:p>
       <w:pPr>
@@ -6707,7 +6738,7 @@
           <w:color w:val="1F4E79" w:themeColor="accent1" w:themeShade="80"/>
         </w:rPr>
       </w:pPr>
-      <w:bookmarkStart w:id="17" w:name="_Toc436961596"/>
+      <w:bookmarkStart w:id="18" w:name="_Toc436961596"/>
       <w:r>
         <w:rPr>
           <w:b/>
@@ -6715,7 +6746,7 @@
         </w:rPr>
         <w:t>User Interfaces</w:t>
       </w:r>
-      <w:bookmarkEnd w:id="17"/>
+      <w:bookmarkEnd w:id="18"/>
     </w:p>
     <w:p>
       <w:pPr>
@@ -8153,7 +8184,7 @@
           <w:color w:val="1F4E79" w:themeColor="accent1" w:themeShade="80"/>
         </w:rPr>
       </w:pPr>
-      <w:bookmarkStart w:id="18" w:name="_Toc436961597"/>
+      <w:bookmarkStart w:id="19" w:name="_Toc436961597"/>
       <w:r>
         <w:rPr>
           <w:b/>
@@ -8162,7 +8193,7 @@
         <w:lastRenderedPageBreak/>
         <w:t>Hardware Interfaces</w:t>
       </w:r>
-      <w:bookmarkEnd w:id="18"/>
+      <w:bookmarkEnd w:id="19"/>
     </w:p>
     <w:p>
       <w:pPr>
@@ -8198,7 +8229,7 @@
           <w:color w:val="1F4E79" w:themeColor="accent1" w:themeShade="80"/>
         </w:rPr>
       </w:pPr>
-      <w:bookmarkStart w:id="19" w:name="_Toc436961598"/>
+      <w:bookmarkStart w:id="20" w:name="_Toc436961598"/>
       <w:r>
         <w:rPr>
           <w:b/>
@@ -8206,7 +8237,7 @@
         </w:rPr>
         <w:t>Software Interfaces</w:t>
       </w:r>
-      <w:bookmarkEnd w:id="19"/>
+      <w:bookmarkEnd w:id="20"/>
     </w:p>
     <w:p>
       <w:pPr>
@@ -8444,7 +8475,7 @@
           <w:color w:val="1F4E79" w:themeColor="accent1" w:themeShade="80"/>
         </w:rPr>
       </w:pPr>
-      <w:bookmarkStart w:id="20" w:name="_Toc436961599"/>
+      <w:bookmarkStart w:id="21" w:name="_Toc436961599"/>
       <w:r>
         <w:rPr>
           <w:b/>
@@ -8452,7 +8483,7 @@
         </w:rPr>
         <w:t>Communication Interfaces</w:t>
       </w:r>
-      <w:bookmarkEnd w:id="20"/>
+      <w:bookmarkEnd w:id="21"/>
     </w:p>
     <w:p>
       <w:pPr>
@@ -8699,7 +8730,7 @@
           <w:szCs w:val="28"/>
         </w:rPr>
       </w:pPr>
-      <w:bookmarkStart w:id="21" w:name="_Toc436961600"/>
+      <w:bookmarkStart w:id="22" w:name="_Toc436961600"/>
       <w:r>
         <w:rPr>
           <w:b/>
@@ -8710,7 +8741,7 @@
         <w:lastRenderedPageBreak/>
         <w:t>Functional Requirements</w:t>
       </w:r>
-      <w:bookmarkEnd w:id="21"/>
+      <w:bookmarkEnd w:id="22"/>
     </w:p>
     <w:p>
       <w:pPr>
@@ -9399,7 +9430,7 @@
           <w:szCs w:val="28"/>
         </w:rPr>
       </w:pPr>
-      <w:bookmarkStart w:id="22" w:name="_Toc436961601"/>
+      <w:bookmarkStart w:id="23" w:name="_Toc436961601"/>
       <w:r>
         <w:rPr>
           <w:b/>
@@ -9409,7 +9440,7 @@
         </w:rPr>
         <w:t>Performance Requirements</w:t>
       </w:r>
-      <w:bookmarkEnd w:id="22"/>
+      <w:bookmarkEnd w:id="23"/>
     </w:p>
     <w:p>
       <w:pPr>
@@ -9576,7 +9607,7 @@
           <w:szCs w:val="28"/>
         </w:rPr>
       </w:pPr>
-      <w:bookmarkStart w:id="23" w:name="_Toc436961602"/>
+      <w:bookmarkStart w:id="24" w:name="_Toc436961602"/>
       <w:r>
         <w:rPr>
           <w:b/>
@@ -9586,7 +9617,7 @@
         </w:rPr>
         <w:t>Software System Attributes</w:t>
       </w:r>
-      <w:bookmarkEnd w:id="23"/>
+      <w:bookmarkEnd w:id="24"/>
     </w:p>
     <w:p>
       <w:pPr>
@@ -9609,7 +9640,7 @@
           <w:color w:val="1F4E79" w:themeColor="accent1" w:themeShade="80"/>
         </w:rPr>
       </w:pPr>
-      <w:bookmarkStart w:id="24" w:name="_Toc436961603"/>
+      <w:bookmarkStart w:id="25" w:name="_Toc436961603"/>
       <w:r>
         <w:rPr>
           <w:b/>
@@ -9617,7 +9648,7 @@
         </w:rPr>
         <w:t>Availability</w:t>
       </w:r>
-      <w:bookmarkEnd w:id="24"/>
+      <w:bookmarkEnd w:id="25"/>
     </w:p>
     <w:p>
       <w:pPr>
@@ -9684,7 +9715,7 @@
           <w:color w:val="1F4E79" w:themeColor="accent1" w:themeShade="80"/>
         </w:rPr>
       </w:pPr>
-      <w:bookmarkStart w:id="25" w:name="_Toc436961604"/>
+      <w:bookmarkStart w:id="26" w:name="_Toc436961604"/>
       <w:r>
         <w:rPr>
           <w:b/>
@@ -9692,7 +9723,7 @@
         </w:rPr>
         <w:t>Security</w:t>
       </w:r>
-      <w:bookmarkEnd w:id="25"/>
+      <w:bookmarkEnd w:id="26"/>
     </w:p>
     <w:p>
       <w:pPr>
@@ -9874,7 +9905,7 @@
           <w:color w:val="1F4E79" w:themeColor="accent1" w:themeShade="80"/>
         </w:rPr>
       </w:pPr>
-      <w:bookmarkStart w:id="26" w:name="_Toc436961605"/>
+      <w:bookmarkStart w:id="27" w:name="_Toc436961605"/>
       <w:r>
         <w:rPr>
           <w:b/>
@@ -9889,7 +9920,7 @@
         </w:rPr>
         <w:t>inability</w:t>
       </w:r>
-      <w:bookmarkEnd w:id="26"/>
+      <w:bookmarkEnd w:id="27"/>
     </w:p>
     <w:p>
       <w:pPr>
@@ -9967,7 +9998,7 @@
           <w:szCs w:val="28"/>
         </w:rPr>
       </w:pPr>
-      <w:bookmarkStart w:id="27" w:name="_Toc436961606"/>
+      <w:bookmarkStart w:id="28" w:name="_Toc436961606"/>
       <w:r>
         <w:rPr>
           <w:b/>
@@ -9978,7 +10009,7 @@
         <w:lastRenderedPageBreak/>
         <w:t>Scenarios</w:t>
       </w:r>
-      <w:bookmarkEnd w:id="27"/>
+      <w:bookmarkEnd w:id="28"/>
     </w:p>
     <w:p>
       <w:pPr>
@@ -10662,7 +10693,7 @@
           <w:szCs w:val="28"/>
         </w:rPr>
       </w:pPr>
-      <w:bookmarkStart w:id="28" w:name="_Toc436961607"/>
+      <w:bookmarkStart w:id="29" w:name="_Toc436961607"/>
       <w:r>
         <w:rPr>
           <w:b/>
@@ -10673,7 +10704,7 @@
         <w:lastRenderedPageBreak/>
         <w:t>Use Cases</w:t>
       </w:r>
-      <w:bookmarkEnd w:id="28"/>
+      <w:bookmarkEnd w:id="29"/>
     </w:p>
     <w:p>
       <w:pPr>
@@ -17197,7 +17228,7 @@
           <w:szCs w:val="28"/>
         </w:rPr>
       </w:pPr>
-      <w:bookmarkStart w:id="29" w:name="_Toc436961608"/>
+      <w:bookmarkStart w:id="30" w:name="_Toc436961608"/>
       <w:r>
         <w:rPr>
           <w:b/>
@@ -17207,7 +17238,7 @@
         </w:rPr>
         <w:t>Class Diagram</w:t>
       </w:r>
-      <w:bookmarkEnd w:id="29"/>
+      <w:bookmarkEnd w:id="30"/>
     </w:p>
     <w:p>
       <w:pPr>
@@ -17512,7 +17543,7 @@
           <w:szCs w:val="28"/>
         </w:rPr>
       </w:pPr>
-      <w:bookmarkStart w:id="30" w:name="_Toc436961609"/>
+      <w:bookmarkStart w:id="31" w:name="_Toc436961609"/>
       <w:r>
         <w:rPr>
           <w:b/>
@@ -17523,7 +17554,7 @@
         <w:lastRenderedPageBreak/>
         <w:t>UML</w:t>
       </w:r>
-      <w:bookmarkEnd w:id="30"/>
+      <w:bookmarkEnd w:id="31"/>
     </w:p>
     <w:p>
       <w:pPr>
@@ -17849,7 +17880,7 @@
           <w:szCs w:val="28"/>
         </w:rPr>
       </w:pPr>
-      <w:bookmarkStart w:id="31" w:name="_Toc436961610"/>
+      <w:bookmarkStart w:id="32" w:name="_Toc436961610"/>
       <w:r>
         <w:rPr>
           <w:b/>
@@ -17860,7 +17891,7 @@
         <w:lastRenderedPageBreak/>
         <w:t>Sequence Diagrams</w:t>
       </w:r>
-      <w:bookmarkEnd w:id="31"/>
+      <w:bookmarkEnd w:id="32"/>
     </w:p>
     <w:p>
       <w:pPr>
@@ -20080,7 +20111,7 @@
           <w:szCs w:val="28"/>
         </w:rPr>
       </w:pPr>
-      <w:bookmarkStart w:id="32" w:name="_Toc436961611"/>
+      <w:bookmarkStart w:id="33" w:name="_Toc436961611"/>
       <w:r>
         <w:rPr>
           <w:b/>
@@ -20091,7 +20122,7 @@
         <w:lastRenderedPageBreak/>
         <w:t>State Chart Diagrams</w:t>
       </w:r>
-      <w:bookmarkEnd w:id="32"/>
+      <w:bookmarkEnd w:id="33"/>
     </w:p>
     <w:p>
       <w:pPr>
@@ -20449,7 +20480,7 @@
           <w:szCs w:val="36"/>
         </w:rPr>
       </w:pPr>
-      <w:bookmarkStart w:id="33" w:name="_Toc436961612"/>
+      <w:bookmarkStart w:id="34" w:name="_Toc436961612"/>
       <w:r>
         <w:rPr>
           <w:b/>
@@ -20459,7 +20490,7 @@
         <w:lastRenderedPageBreak/>
         <w:t>Appendix</w:t>
       </w:r>
-      <w:bookmarkEnd w:id="33"/>
+      <w:bookmarkEnd w:id="34"/>
     </w:p>
     <w:p>
       <w:pPr>
@@ -20484,7 +20515,7 @@
           <w:szCs w:val="28"/>
         </w:rPr>
       </w:pPr>
-      <w:bookmarkStart w:id="34" w:name="_Toc436961613"/>
+      <w:bookmarkStart w:id="35" w:name="_Toc436961613"/>
       <w:r>
         <w:rPr>
           <w:b/>
@@ -20494,7 +20525,7 @@
         </w:rPr>
         <w:t>Alloy</w:t>
       </w:r>
-      <w:bookmarkEnd w:id="34"/>
+      <w:bookmarkEnd w:id="35"/>
     </w:p>
     <w:p>
       <w:pPr>
@@ -20520,7 +20551,7 @@
           <w:color w:val="1F4E79" w:themeColor="accent1" w:themeShade="80"/>
         </w:rPr>
       </w:pPr>
-      <w:bookmarkStart w:id="35" w:name="_Toc436961614"/>
+      <w:bookmarkStart w:id="36" w:name="_Toc436961614"/>
       <w:r>
         <w:rPr>
           <w:b/>
@@ -20528,7 +20559,7 @@
         </w:rPr>
         <w:t>Code</w:t>
       </w:r>
-      <w:bookmarkEnd w:id="35"/>
+      <w:bookmarkEnd w:id="36"/>
     </w:p>
     <w:p>
       <w:pPr>
@@ -35828,7 +35859,7 @@
           <w:color w:val="1F4E79" w:themeColor="accent1" w:themeShade="80"/>
         </w:rPr>
       </w:pPr>
-      <w:bookmarkStart w:id="36" w:name="_Toc436961615"/>
+      <w:bookmarkStart w:id="37" w:name="_Toc436961615"/>
       <w:r>
         <w:rPr>
           <w:b/>
@@ -35837,7 +35868,7 @@
         <w:lastRenderedPageBreak/>
         <w:t>Generated World</w:t>
       </w:r>
-      <w:bookmarkEnd w:id="36"/>
+      <w:bookmarkEnd w:id="37"/>
     </w:p>
     <w:p>
       <w:pPr>
@@ -35957,7 +35988,7 @@
           <w:color w:val="1F4E79" w:themeColor="accent1" w:themeShade="80"/>
         </w:rPr>
       </w:pPr>
-      <w:bookmarkStart w:id="37" w:name="_Toc436961616"/>
+      <w:bookmarkStart w:id="38" w:name="_Toc436961616"/>
       <w:r>
         <w:rPr>
           <w:b/>
@@ -35972,7 +36003,7 @@
         </w:rPr>
         <w:t xml:space="preserve"> of analysis</w:t>
       </w:r>
-      <w:bookmarkEnd w:id="37"/>
+      <w:bookmarkEnd w:id="38"/>
     </w:p>
     <w:p>
       <w:pPr>
@@ -36126,7 +36157,7 @@
           <w:szCs w:val="28"/>
         </w:rPr>
       </w:pPr>
-      <w:bookmarkStart w:id="38" w:name="_Toc436961617"/>
+      <w:bookmarkStart w:id="39" w:name="_Toc436961617"/>
       <w:r>
         <w:rPr>
           <w:b/>
@@ -36137,7 +36168,7 @@
         <w:lastRenderedPageBreak/>
         <w:t>Software and tools used</w:t>
       </w:r>
-      <w:bookmarkEnd w:id="38"/>
+      <w:bookmarkEnd w:id="39"/>
     </w:p>
     <w:p>
       <w:pPr>
@@ -36320,7 +36351,7 @@
           <w:szCs w:val="28"/>
         </w:rPr>
       </w:pPr>
-      <w:bookmarkStart w:id="39" w:name="_Toc436961618"/>
+      <w:bookmarkStart w:id="40" w:name="_Toc436961618"/>
       <w:r>
         <w:rPr>
           <w:b/>
@@ -36330,7 +36361,7 @@
         </w:rPr>
         <w:t>Hours of work</w:t>
       </w:r>
-      <w:bookmarkEnd w:id="39"/>
+      <w:bookmarkEnd w:id="40"/>
     </w:p>
     <w:p>
       <w:pPr>
@@ -36342,8 +36373,6 @@
       <w:r>
         <w:t>the entire document took about 80</w:t>
       </w:r>
-      <w:bookmarkStart w:id="40" w:name="_GoBack"/>
-      <w:bookmarkEnd w:id="40"/>
       <w:r>
         <w:t xml:space="preserve"> hours of work.</w:t>
       </w:r>
@@ -36609,6 +36638,24 @@
       </w:pPr>
       <w:r>
         <w:t>New actor added: Administrator</w:t>
+      </w:r>
+    </w:p>
+    <w:p>
+      <w:pPr>
+        <w:pStyle w:val="Nessunaspaziatura"/>
+        <w:numPr>
+          <w:ilvl w:val="1"/>
+          <w:numId w:val="1"/>
+        </w:numPr>
+      </w:pPr>
+      <w:r>
+        <w:t>Future possible implementation: new feature</w:t>
+      </w:r>
+      <w:r>
+        <w:t xml:space="preserve"> (data analysis for taxi allocation)</w:t>
+      </w:r>
+      <w:r>
+        <w:t>.</w:t>
       </w:r>
     </w:p>
     <w:sectPr>
@@ -36686,7 +36733,7 @@
         <w:color w:val="A5A5A5" w:themeColor="accent3"/>
         <w:lang w:val="it-IT"/>
       </w:rPr>
-      <w:t>55</w:t>
+      <w:t>45</w:t>
     </w:r>
     <w:r>
       <w:rPr>
@@ -38693,7 +38740,7 @@
   <w:abstractNum w:abstractNumId="19" w15:restartNumberingAfterBreak="0">
     <w:nsid w:val="2D46071D"/>
     <w:multiLevelType w:val="hybridMultilevel"/>
-    <w:tmpl w:val="2A14B402"/>
+    <w:tmpl w:val="29E8FE0E"/>
     <w:lvl w:ilvl="0" w:tplc="04090001">
       <w:start w:val="1"/>
       <w:numFmt w:val="bullet"/>
@@ -38706,7 +38753,7 @@
         <w:rFonts w:ascii="Symbol" w:hAnsi="Symbol" w:hint="default"/>
       </w:rPr>
     </w:lvl>
-    <w:lvl w:ilvl="1" w:tplc="04090003" w:tentative="1">
+    <w:lvl w:ilvl="1" w:tplc="04090003">
       <w:start w:val="1"/>
       <w:numFmt w:val="bullet"/>
       <w:lvlText w:val="o"/>
@@ -42732,7 +42779,7 @@
 </file>
 
 <file path=customXml/itemProps1.xml><?xml version="1.0" encoding="utf-8"?>
-<ds:datastoreItem xmlns:ds="http://schemas.openxmlformats.org/officeDocument/2006/customXml" ds:itemID="{9C1F5F1F-D064-4710-A6A2-9D4A49BB3EBF}">
+<ds:datastoreItem xmlns:ds="http://schemas.openxmlformats.org/officeDocument/2006/customXml" ds:itemID="{CACF1948-2979-4BA4-8B6A-80861A0D5D76}">
   <ds:schemaRefs>
     <ds:schemaRef ds:uri="http://schemas.openxmlformats.org/officeDocument/2006/bibliography"/>
   </ds:schemaRefs>

</xml_diff>